<commit_message>
mise a jour coûts et apropos
</commit_message>
<xml_diff>
--- a/Support/sources/apropos.docx
+++ b/Support/sources/apropos.docx
@@ -90,7 +90,7 @@
           <w:sz w:val="20"/>
           <w:szCs w:val="20"/>
         </w:rPr>
-        <w:t>08/02/2025 18:55:10</w:t>
+        <w:t>06/05/2025 21:09:43</w:t>
       </w:r>
       <w:r>
         <w:rPr>
@@ -185,6 +185,22 @@
           </w14:shadow>
         </w:rPr>
         <w:t xml:space="preserve"> version 4 et supérieur</w:t>
+      </w:r>
+      <w:r>
+        <w:rPr>
+          <w:rFonts w:ascii="Times New Roman" w:hAnsi="Times New Roman" w:cs="Times New Roman"/>
+          <w:b/>
+          <w:bCs/>
+          <w:color w:val="215E99" w:themeColor="text2" w:themeTint="BF"/>
+          <w:sz w:val="56"/>
+          <w:szCs w:val="56"/>
+          <w14:shadow w14:blurRad="50800" w14:dist="38100" w14:dir="2700000" w14:sx="100000" w14:sy="100000" w14:kx="0" w14:ky="0" w14:algn="tl">
+            <w14:srgbClr w14:val="000000">
+              <w14:alpha w14:val="60000"/>
+            </w14:srgbClr>
+          </w14:shadow>
+        </w:rPr>
+        <w:t>e</w:t>
       </w:r>
     </w:p>
     <w:p>
@@ -1572,15 +1588,6 @@
   </w:num>
   <w:num w:numId="4" w16cid:durableId="1858814594">
     <w:abstractNumId w:val="1"/>
-    <w:lvlOverride w:ilvl="0"/>
-    <w:lvlOverride w:ilvl="1"/>
-    <w:lvlOverride w:ilvl="2"/>
-    <w:lvlOverride w:ilvl="3"/>
-    <w:lvlOverride w:ilvl="4"/>
-    <w:lvlOverride w:ilvl="5"/>
-    <w:lvlOverride w:ilvl="6"/>
-    <w:lvlOverride w:ilvl="7"/>
-    <w:lvlOverride w:ilvl="8"/>
   </w:num>
 </w:numbering>
 </file>

</xml_diff>